<commit_message>
added from batch file
</commit_message>
<xml_diff>
--- a/delete/Johnny_Abou_Haidar_2024_08.docx
+++ b/delete/Johnny_Abou_Haidar_2024_08.docx
@@ -107,8 +107,17 @@
                 <w:sz w:val="18"/>
                 <w:szCs w:val="18"/>
               </w:rPr>
-              <w:t>github.com/johnnyabouhaidar</w:t>
-            </w:r>
+              <w:t>github.com/</w:t>
+            </w:r>
+            <w:proofErr w:type="spellStart"/>
+            <w:r>
+              <w:rPr>
+                <w:sz w:val="18"/>
+                <w:szCs w:val="18"/>
+              </w:rPr>
+              <w:t>johnnyabouhaidar</w:t>
+            </w:r>
+            <w:proofErr w:type="spellEnd"/>
             <w:r>
               <w:rPr>
                 <w:sz w:val="18"/>
@@ -178,10 +187,19 @@
           </w:tcPr>
           <w:p>
             <w:r>
-              <w:t xml:space="preserve">Certified software automation </w:t>
-            </w:r>
-            <w:r>
-              <w:t>Consultant and</w:t>
+              <w:t xml:space="preserve">Certified software </w:t>
+            </w:r>
+            <w:r>
+              <w:t>A</w:t>
+            </w:r>
+            <w:r>
+              <w:t xml:space="preserve">utomation </w:t>
+            </w:r>
+            <w:r>
+              <w:t>Specialist</w:t>
+            </w:r>
+            <w:r>
+              <w:t xml:space="preserve"> and</w:t>
             </w:r>
             <w:r>
               <w:t xml:space="preserve"> </w:t>
@@ -241,6 +259,9 @@
               <w:pStyle w:val="Heading2"/>
             </w:pPr>
             <w:r>
+              <w:t xml:space="preserve">Automation Specialist - </w:t>
+            </w:r>
+            <w:r>
               <w:t>RPA lead</w:t>
             </w:r>
           </w:p>
@@ -289,7 +310,42 @@
                 <w:sz w:val="16"/>
                 <w:szCs w:val="16"/>
               </w:rPr>
-              <w:t xml:space="preserve">RPA development using UiPath and Nintex </w:t>
+              <w:t>Automation solutions</w:t>
+            </w:r>
+            <w:r>
+              <w:rPr>
+                <w:sz w:val="16"/>
+                <w:szCs w:val="16"/>
+              </w:rPr>
+              <w:t xml:space="preserve"> development using UiPath</w:t>
+            </w:r>
+            <w:r>
+              <w:rPr>
+                <w:sz w:val="16"/>
+                <w:szCs w:val="16"/>
+              </w:rPr>
+              <w:t>.</w:t>
+            </w:r>
+            <w:r>
+              <w:rPr>
+                <w:sz w:val="16"/>
+                <w:szCs w:val="16"/>
+              </w:rPr>
+              <w:t xml:space="preserve"> Nintex</w:t>
+            </w:r>
+            <w:r>
+              <w:rPr>
+                <w:sz w:val="16"/>
+                <w:szCs w:val="16"/>
+              </w:rPr>
+              <w:t xml:space="preserve"> and Selenium.</w:t>
+            </w:r>
+            <w:r>
+              <w:rPr>
+                <w:sz w:val="16"/>
+                <w:szCs w:val="16"/>
+              </w:rPr>
+              <w:t xml:space="preserve"> </w:t>
             </w:r>
           </w:p>
           <w:p>
@@ -315,14 +371,64 @@
                 <w:sz w:val="16"/>
                 <w:szCs w:val="16"/>
               </w:rPr>
-              <w:t xml:space="preserve">Integrating RPA processes with 3rd party OCR tools and image classification services(Abbyy Flexicapture and </w:t>
-            </w:r>
-            <w:r>
-              <w:rPr>
-                <w:sz w:val="16"/>
-                <w:szCs w:val="16"/>
-              </w:rPr>
-              <w:t>Tensorflow)</w:t>
+              <w:t xml:space="preserve">Integrating RPA processes with 3rd party OCR tools and image classification </w:t>
+            </w:r>
+            <w:proofErr w:type="gramStart"/>
+            <w:r>
+              <w:rPr>
+                <w:sz w:val="16"/>
+                <w:szCs w:val="16"/>
+              </w:rPr>
+              <w:t>services(</w:t>
+            </w:r>
+            <w:proofErr w:type="spellStart"/>
+            <w:proofErr w:type="gramEnd"/>
+            <w:r>
+              <w:rPr>
+                <w:sz w:val="16"/>
+                <w:szCs w:val="16"/>
+              </w:rPr>
+              <w:t>Abbyy</w:t>
+            </w:r>
+            <w:proofErr w:type="spellEnd"/>
+            <w:r>
+              <w:rPr>
+                <w:sz w:val="16"/>
+                <w:szCs w:val="16"/>
+              </w:rPr>
+              <w:t xml:space="preserve"> </w:t>
+            </w:r>
+            <w:proofErr w:type="spellStart"/>
+            <w:r>
+              <w:rPr>
+                <w:sz w:val="16"/>
+                <w:szCs w:val="16"/>
+              </w:rPr>
+              <w:t>Flexicapture</w:t>
+            </w:r>
+            <w:proofErr w:type="spellEnd"/>
+            <w:r>
+              <w:rPr>
+                <w:sz w:val="16"/>
+                <w:szCs w:val="16"/>
+              </w:rPr>
+              <w:t xml:space="preserve"> and </w:t>
+            </w:r>
+            <w:proofErr w:type="spellStart"/>
+            <w:r>
+              <w:rPr>
+                <w:sz w:val="16"/>
+                <w:szCs w:val="16"/>
+              </w:rPr>
+              <w:t>Tensorflow</w:t>
+            </w:r>
+            <w:proofErr w:type="spellEnd"/>
+            <w:r>
+              <w:rPr>
+                <w:sz w:val="16"/>
+                <w:szCs w:val="16"/>
+              </w:rPr>
+              <w:t>)</w:t>
             </w:r>
           </w:p>
           <w:p>
@@ -344,7 +450,14 @@
                 <w:sz w:val="16"/>
                 <w:szCs w:val="16"/>
               </w:rPr>
-              <w:t xml:space="preserve">Whole lifecycle of an RPA project (POC, gap analysis, development, infrastructure…) </w:t>
+              <w:t>Involvement in the w</w:t>
+            </w:r>
+            <w:r>
+              <w:rPr>
+                <w:sz w:val="16"/>
+                <w:szCs w:val="16"/>
+              </w:rPr>
+              <w:t xml:space="preserve">hole lifecycle of an RPA project (POC, gap analysis, development, infrastructure…) </w:t>
             </w:r>
           </w:p>
           <w:p>
@@ -436,7 +549,38 @@
                 <w:sz w:val="16"/>
                 <w:szCs w:val="16"/>
               </w:rPr>
-              <w:t xml:space="preserve">Web services development using ASP.NET Core Web API, and Python FastAPI. </w:t>
+              <w:t xml:space="preserve">Web services development using ASP.NET Core Web API, and Python </w:t>
+            </w:r>
+            <w:proofErr w:type="spellStart"/>
+            <w:r>
+              <w:rPr>
+                <w:sz w:val="16"/>
+                <w:szCs w:val="16"/>
+              </w:rPr>
+              <w:t>FastAPI</w:t>
+            </w:r>
+            <w:proofErr w:type="spellEnd"/>
+            <w:r>
+              <w:rPr>
+                <w:sz w:val="16"/>
+                <w:szCs w:val="16"/>
+              </w:rPr>
+              <w:t xml:space="preserve">. </w:t>
+            </w:r>
+          </w:p>
+          <w:p>
+            <w:pPr>
+              <w:rPr>
+                <w:sz w:val="16"/>
+                <w:szCs w:val="16"/>
+              </w:rPr>
+            </w:pPr>
+            <w:r>
+              <w:rPr>
+                <w:sz w:val="16"/>
+                <w:szCs w:val="16"/>
+              </w:rPr>
+              <w:t>-Building interactive dashboards and reports using Qlik.</w:t>
             </w:r>
           </w:p>
         </w:tc>
@@ -576,8 +720,29 @@
             <w:pPr>
               <w:pStyle w:val="Heading3"/>
             </w:pPr>
-            <w:r>
-              <w:t>Watstelecom sarl</w:t>
+            <w:proofErr w:type="spellStart"/>
+            <w:r>
+              <w:t>Watstelecom</w:t>
+            </w:r>
+            <w:proofErr w:type="spellEnd"/>
+            <w:r>
+              <w:t xml:space="preserve"> </w:t>
+            </w:r>
+            <w:proofErr w:type="spellStart"/>
+            <w:r>
+              <w:t>sarl</w:t>
+            </w:r>
+            <w:proofErr w:type="spellEnd"/>
+            <w:r>
+              <w:t xml:space="preserve"> | </w:t>
+            </w:r>
+            <w:proofErr w:type="spellStart"/>
+            <w:r>
+              <w:t>Bauchrieh</w:t>
+            </w:r>
+            <w:proofErr w:type="spellEnd"/>
+            <w:r>
+              <w:t>, Lebanon</w:t>
             </w:r>
           </w:p>
           <w:p>
@@ -897,20 +1062,6 @@
               <w:t>APIs, Flask, ASP.Net</w:t>
             </w:r>
           </w:p>
-          <w:p>
-            <w:pPr>
-              <w:pStyle w:val="ListBullet"/>
-              <w:numPr>
-                <w:ilvl w:val="0"/>
-                <w:numId w:val="0"/>
-              </w:numPr>
-              <w:spacing w:line="160" w:lineRule="exact"/>
-              <w:rPr>
-                <w:sz w:val="16"/>
-                <w:szCs w:val="16"/>
-              </w:rPr>
-            </w:pPr>
-          </w:p>
         </w:tc>
         <w:tc>
           <w:tcPr>
@@ -926,12 +1077,30 @@
                 <w:szCs w:val="16"/>
               </w:rPr>
             </w:pPr>
-            <w:r>
-              <w:rPr>
-                <w:sz w:val="16"/>
-                <w:szCs w:val="16"/>
-              </w:rPr>
-              <w:t>Python,C#,SQL,…</w:t>
+            <w:proofErr w:type="spellStart"/>
+            <w:proofErr w:type="gramStart"/>
+            <w:r>
+              <w:rPr>
+                <w:sz w:val="16"/>
+                <w:szCs w:val="16"/>
+              </w:rPr>
+              <w:t>Python,C#</w:t>
+            </w:r>
+            <w:proofErr w:type="gramEnd"/>
+            <w:r>
+              <w:rPr>
+                <w:sz w:val="16"/>
+                <w:szCs w:val="16"/>
+              </w:rPr>
+              <w:t>,SQL</w:t>
+            </w:r>
+            <w:proofErr w:type="spellEnd"/>
+            <w:r>
+              <w:rPr>
+                <w:sz w:val="16"/>
+                <w:szCs w:val="16"/>
+              </w:rPr>
+              <w:t>,…</w:t>
             </w:r>
           </w:p>
           <w:p>
@@ -971,12 +1140,12 @@
       </w:pPr>
     </w:p>
     <w:sectPr>
-      <w:headerReference w:type="even" r:id="rId10"/>
-      <w:headerReference w:type="default" r:id="rId11"/>
-      <w:footerReference w:type="even" r:id="rId12"/>
-      <w:footerReference w:type="default" r:id="rId13"/>
-      <w:headerReference w:type="first" r:id="rId14"/>
-      <w:footerReference w:type="first" r:id="rId15"/>
+      <w:headerReference w:type="even" r:id="rId11"/>
+      <w:headerReference w:type="default" r:id="rId12"/>
+      <w:footerReference w:type="even" r:id="rId13"/>
+      <w:footerReference w:type="default" r:id="rId14"/>
+      <w:headerReference w:type="first" r:id="rId15"/>
+      <w:footerReference w:type="first" r:id="rId16"/>
       <w:type w:val="continuous"/>
       <w:pgSz w:w="12240" w:h="15840"/>
       <w:pgMar w:top="990" w:right="1080" w:bottom="1080" w:left="1080" w:header="720" w:footer="720" w:gutter="0"/>
@@ -2624,8 +2793,10 @@
     <w:rsid w:val="00844EC5"/>
     <w:rsid w:val="008F78C6"/>
     <w:rsid w:val="00A2033E"/>
+    <w:rsid w:val="00A753C0"/>
     <w:rsid w:val="00BA30D1"/>
     <w:rsid w:val="00C2422B"/>
+    <w:rsid w:val="00EB232B"/>
     <w:rsid w:val="00EC18E4"/>
   </w:rsids>
   <m:mathPr>
@@ -3307,15 +3478,6 @@
 </file>
 
 <file path=customXml/item1.xml><?xml version="1.0" encoding="utf-8"?>
-<?mso-contentType ?>
-<FormTemplates xmlns="http://schemas.microsoft.com/sharepoint/v3/contenttype/forms">
-  <Display>DocumentLibraryForm</Display>
-  <Edit>DocumentLibraryForm</Edit>
-  <New>DocumentLibraryForm</New>
-</FormTemplates>
-</file>
-
-<file path=customXml/item2.xml><?xml version="1.0" encoding="utf-8"?>
 <ct:contentTypeSchema xmlns:ct="http://schemas.microsoft.com/office/2006/metadata/contentType" xmlns:ma="http://schemas.microsoft.com/office/2006/metadata/properties/metaAttributes" ct:_="" ma:_="" ma:contentTypeName="Document" ma:contentTypeID="0x01010079F111ED35F8CC479449609E8A0923A6" ma:contentTypeVersion="26" ma:contentTypeDescription="Create a new document." ma:contentTypeScope="" ma:versionID="ac37c1753acd5e330d2062ccec26ea66">
   <xsd:schema xmlns:xsd="http://www.w3.org/2001/XMLSchema" xmlns:xs="http://www.w3.org/2001/XMLSchema" xmlns:p="http://schemas.microsoft.com/office/2006/metadata/properties" xmlns:ns1="http://schemas.microsoft.com/sharepoint/v3" xmlns:ns2="71af3243-3dd4-4a8d-8c0d-dd76da1f02a5" xmlns:ns3="16c05727-aa75-4e4a-9b5f-8a80a1165891" xmlns:ns4="230e9df3-be65-4c73-a93b-d1236ebd677e" targetNamespace="http://schemas.microsoft.com/office/2006/metadata/properties" ma:root="true" ma:fieldsID="3b340c7101c92c5120abd06486f94548" ns1:_="" ns2:_="" ns3:_="" ns4:_="">
     <xsd:import namespace="http://schemas.microsoft.com/sharepoint/v3"/>
@@ -3615,6 +3777,15 @@
 </ct:contentTypeSchema>
 </file>
 
+<file path=customXml/item2.xml><?xml version="1.0" encoding="utf-8"?>
+<?mso-contentType ?>
+<FormTemplates xmlns="http://schemas.microsoft.com/sharepoint/v3/contenttype/forms">
+  <Display>DocumentLibraryForm</Display>
+  <Edit>DocumentLibraryForm</Edit>
+  <New>DocumentLibraryForm</New>
+</FormTemplates>
+</file>
+
 <file path=customXml/item3.xml><?xml version="1.0" encoding="utf-8"?>
 <p:properties xmlns:p="http://schemas.microsoft.com/office/2006/metadata/properties" xmlns:xsi="http://www.w3.org/2001/XMLSchema-instance" xmlns:pc="http://schemas.microsoft.com/office/infopath/2007/PartnerControls">
   <documentManagement>
@@ -3635,15 +3806,11 @@
 </p:properties>
 </file>
 
-<file path=customXml/itemProps1.xml><?xml version="1.0" encoding="utf-8"?>
-<ds:datastoreItem xmlns:ds="http://schemas.openxmlformats.org/officeDocument/2006/customXml" ds:itemID="{D95D051E-74B2-4F71-8CD0-B83BDE55FDD6}">
-  <ds:schemaRefs>
-    <ds:schemaRef ds:uri="http://schemas.microsoft.com/sharepoint/v3/contenttype/forms"/>
-  </ds:schemaRefs>
-</ds:datastoreItem>
+<file path=customXml/item4.xml><?xml version="1.0" encoding="utf-8"?>
+<b:Sources xmlns:b="http://schemas.openxmlformats.org/officeDocument/2006/bibliography" xmlns="http://schemas.openxmlformats.org/officeDocument/2006/bibliography" SelectedStyle="\APASixthEditionOfficeOnline.xsl" StyleName="APA" Version="6"/>
 </file>
 
-<file path=customXml/itemProps2.xml><?xml version="1.0" encoding="utf-8"?>
+<file path=customXml/itemProps1.xml><?xml version="1.0" encoding="utf-8"?>
 <ds:datastoreItem xmlns:ds="http://schemas.openxmlformats.org/officeDocument/2006/customXml" ds:itemID="{0F3A22EC-1F5D-486B-975E-D05DA5437A4D}">
   <ds:schemaRefs>
     <ds:schemaRef ds:uri="http://schemas.microsoft.com/office/2006/metadata/contentType"/>
@@ -3664,6 +3831,14 @@
 </ds:datastoreItem>
 </file>
 
+<file path=customXml/itemProps2.xml><?xml version="1.0" encoding="utf-8"?>
+<ds:datastoreItem xmlns:ds="http://schemas.openxmlformats.org/officeDocument/2006/customXml" ds:itemID="{D95D051E-74B2-4F71-8CD0-B83BDE55FDD6}">
+  <ds:schemaRefs>
+    <ds:schemaRef ds:uri="http://schemas.microsoft.com/sharepoint/v3/contenttype/forms"/>
+  </ds:schemaRefs>
+</ds:datastoreItem>
+</file>
+
 <file path=customXml/itemProps3.xml><?xml version="1.0" encoding="utf-8"?>
 <ds:datastoreItem xmlns:ds="http://schemas.openxmlformats.org/officeDocument/2006/customXml" ds:itemID="{722DE524-AC56-48EF-882D-3FDD18569BE6}">
   <ds:schemaRefs>
@@ -3676,6 +3851,14 @@
 </ds:datastoreItem>
 </file>
 
+<file path=customXml/itemProps4.xml><?xml version="1.0" encoding="utf-8"?>
+<ds:datastoreItem xmlns:ds="http://schemas.openxmlformats.org/officeDocument/2006/customXml" ds:itemID="{78FA981C-BE99-432B-93F3-0A6ADC40E2FF}">
+  <ds:schemaRefs>
+    <ds:schemaRef ds:uri="http://schemas.openxmlformats.org/officeDocument/2006/bibliography"/>
+  </ds:schemaRefs>
+</ds:datastoreItem>
+</file>
+
 <file path=docMetadata/LabelInfo.xml><?xml version="1.0" encoding="utf-8"?>
 <clbl:labelList xmlns:clbl="http://schemas.microsoft.com/office/2020/mipLabelMetadata"/>
 </file>
</xml_diff>